<commit_message>
add HTML and stator correct
</commit_message>
<xml_diff>
--- a/Probleme.docx
+++ b/Probleme.docx
@@ -64,6 +64,9 @@
         </w:rPr>
       </w:pPr>
       <w:r>
+        <w:rPr>
+          <w:lang w:val="en-US"/>
+        </w:rPr>
         <w:t>Kupferverlust</w:t>
       </w:r>
       <w:r>
@@ -78,7 +81,6 @@
         <w:pStyle w:val="a3"/>
         <w:ind w:left="360" w:firstLineChars="0" w:firstLine="0"/>
         <w:rPr>
-          <w:rFonts w:hint="eastAsia"/>
           <w:lang w:val="en-US"/>
         </w:rPr>
       </w:pPr>
@@ -104,7 +106,7 @@
         <w:rPr>
           <w:lang w:val="en-US"/>
         </w:rPr>
-        <w:t xml:space="preserve"> </w:t>
+        <w:t>mur = (Pmech - Pv)/Pmech</w:t>
       </w:r>
     </w:p>
     <w:p>
@@ -123,12 +125,7 @@
         <w:t xml:space="preserve"> (Input: </w:t>
       </w:r>
       <w:r>
-        <w:t>Angel[Up/I</w:t>
-      </w:r>
-      <w:bookmarkStart w:id="0" w:name="_GoBack"/>
-      <w:bookmarkEnd w:id="0"/>
-      <w:r>
-        <w:t>]</w:t>
+        <w:t>Angel[Up/I]</w:t>
       </w:r>
       <w:r>
         <w:t xml:space="preserve"> n</w:t>
@@ -157,6 +154,15 @@
         <w:pStyle w:val="a3"/>
         <w:ind w:left="360" w:firstLineChars="0" w:firstLine="0"/>
       </w:pPr>
+      <w:r>
+        <w:t>So das Input Angel</w:t>
+      </w:r>
+      <w:r>
+        <w:t>[Up/Is]</w:t>
+      </w:r>
+      <w:r>
+        <w:t xml:space="preserve"> oder Torque?</w:t>
+      </w:r>
     </w:p>
     <w:p>
       <w:pPr>
@@ -166,6 +172,9 @@
           <w:numId w:val="1"/>
         </w:numPr>
         <w:ind w:firstLineChars="0"/>
+        <w:rPr>
+          <w:rFonts w:hint="eastAsia"/>
+        </w:rPr>
       </w:pPr>
       <w:r>
         <w:t>Postprozessor</w:t>
@@ -196,36 +205,160 @@
         <w:ind w:firstLineChars="0"/>
       </w:pPr>
       <w:r>
-        <w:t>Elektrische Winkel</w:t>
-      </w:r>
-    </w:p>
-    <w:p>
-      <w:pPr>
-        <w:pStyle w:val="a3"/>
-        <w:numPr>
-          <w:ilvl w:val="0"/>
-          <w:numId w:val="1"/>
-        </w:numPr>
-        <w:ind w:firstLineChars="0"/>
-      </w:pPr>
-      <w:r>
-        <w:t>Stromwinkel von Tmax</w:t>
-      </w:r>
-    </w:p>
-    <w:p>
-      <w:pPr>
-        <w:pStyle w:val="a3"/>
-        <w:numPr>
-          <w:ilvl w:val="0"/>
-          <w:numId w:val="1"/>
-        </w:numPr>
-        <w:ind w:firstLineChars="0"/>
-      </w:pPr>
-      <w:r>
         <w:rPr>
           <w:rFonts w:hint="eastAsia"/>
         </w:rPr>
         <w:t>Windung GUI</w:t>
+      </w:r>
+    </w:p>
+    <w:p/>
+    <w:p/>
+    <w:p>
+      <w:r>
+        <w:rPr>
+          <w:rFonts w:hint="eastAsia"/>
+        </w:rPr>
+        <w:t xml:space="preserve">Input </w:t>
+      </w:r>
+      <w:r>
+        <w:t>für Preprozessor</w:t>
+      </w:r>
+      <w:r>
+        <w:t>:</w:t>
+      </w:r>
+    </w:p>
+    <w:p>
+      <w:r>
+        <w:t>Geometry Demisionen und Maschinen Parameter</w:t>
+      </w:r>
+      <w:r>
+        <w:t>(geo)</w:t>
+      </w:r>
+    </w:p>
+    <w:p>
+      <w:r>
+        <w:t>Mesh Optionen(geo)</w:t>
+      </w:r>
+    </w:p>
+    <w:p/>
+    <w:p>
+      <w:r>
+        <w:t>Input für Solver</w:t>
+      </w:r>
+      <w:r>
+        <w:t>:</w:t>
+      </w:r>
+    </w:p>
+    <w:p>
+      <w:pPr>
+        <w:rPr>
+          <w:rFonts w:hint="eastAsia"/>
+        </w:rPr>
+      </w:pPr>
+      <w:r>
+        <w:t xml:space="preserve">Solver Parameter, Berechnungsfunktionen, </w:t>
+      </w:r>
+      <w:r>
+        <w:t>Input für Maschinenbetrieb</w:t>
+      </w:r>
+      <w:r>
+        <w:t xml:space="preserve"> (pro)</w:t>
+      </w:r>
+    </w:p>
+    <w:p/>
+    <w:p>
+      <w:r>
+        <w:rPr>
+          <w:rFonts w:hint="eastAsia"/>
+        </w:rPr>
+        <w:t>Input für Postprozessor</w:t>
+      </w:r>
+      <w:r>
+        <w:t>:</w:t>
+      </w:r>
+    </w:p>
+    <w:p>
+      <w:r>
+        <w:t>Dat und Pos File</w:t>
+      </w:r>
+    </w:p>
+    <w:p>
+      <w:r>
+        <w:t>Pos</w:t>
+      </w:r>
+      <w:r>
+        <w:t>: durch Merge und Print Befehlen in Gmsh direkt in</w:t>
+      </w:r>
+      <w:r>
+        <w:t xml:space="preserve"> PNG Image speichern</w:t>
+      </w:r>
+    </w:p>
+    <w:p>
+      <w:pPr>
+        <w:rPr>
+          <w:rFonts w:hint="eastAsia"/>
+        </w:rPr>
+      </w:pPr>
+      <w:r>
+        <w:tab/>
+        <w:t>In HTML zusammenfassen</w:t>
+      </w:r>
+    </w:p>
+    <w:p>
+      <w:r>
+        <w:t>Dat</w:t>
+      </w:r>
+      <w:r>
+        <w:t>:</w:t>
+      </w:r>
+      <w:r>
+        <w:t xml:space="preserve"> 1. Value Table </w:t>
+      </w:r>
+      <w:r>
+        <w:t>(xls schreiben und HTML)</w:t>
+      </w:r>
+    </w:p>
+    <w:p>
+      <w:r>
+        <w:tab/>
+        <w:t>2. Plot (Matplotlit und HTML)</w:t>
+      </w:r>
+    </w:p>
+    <w:p/>
+    <w:p>
+      <w:pPr>
+        <w:rPr>
+          <w:rFonts w:hint="eastAsia"/>
+        </w:rPr>
+      </w:pPr>
+      <w:r>
+        <w:rPr>
+          <w:rFonts w:hint="eastAsia"/>
+        </w:rPr>
+        <w:t xml:space="preserve">Ergebnisse: In </w:t>
+      </w:r>
+      <w:bookmarkStart w:id="0" w:name="_GoBack"/>
+      <w:bookmarkEnd w:id="0"/>
+      <w:r>
+        <w:rPr>
+          <w:rFonts w:hint="eastAsia"/>
+        </w:rPr>
+        <w:t>HTML speichern</w:t>
+      </w:r>
+      <w:r>
+        <w:t>.</w:t>
+      </w:r>
+    </w:p>
+    <w:p>
+      <w:pPr>
+        <w:rPr>
+          <w:rFonts w:hint="eastAsia"/>
+        </w:rPr>
+      </w:pPr>
+    </w:p>
+    <w:p>
+      <w:r>
+        <w:t xml:space="preserve"> </w:t>
       </w:r>
     </w:p>
     <w:sectPr>

</xml_diff>